<commit_message>
update request-response and code refactor
</commit_message>
<xml_diff>
--- a/src/main/resources/Required request response format.docx
+++ b/src/main/resources/Required request response format.docx
@@ -173,41 +173,10 @@
         <w:ind w:left="576"/>
       </w:pPr>
       <w:r>
-        <w:t>"parentId":-1,</w:t>
-      </w:r>
-      <w:r>
-        <w:tab/>
-      </w:r>
-      <w:r>
-        <w:tab/>
-      </w:r>
-      <w:r>
-        <w:tab/>
-      </w:r>
-      <w:r>
-        <w:tab/>
-      </w:r>
-      <w:r>
-        <w:tab/>
-      </w:r>
-      <w:r>
-        <w:tab/>
-      </w:r>
-      <w:r>
-        <w:tab/>
-      </w:r>
-      <w:r>
-        <w:tab/>
-        <w:t>// root level category</w:t>
-      </w:r>
-    </w:p>
-    <w:p>
-      <w:pPr>
-        <w:spacing w:after="0" w:line="240" w:lineRule="auto"/>
-        <w:ind w:left="576"/>
-      </w:pPr>
-      <w:r>
-        <w:t>"description":" description of hair style</w:t>
+        <w:t>"name":"</w:t>
+      </w:r>
+      <w:r>
+        <w:t>Hair style</w:t>
       </w:r>
       <w:r>
         <w:t>",</w:t>
@@ -219,10 +188,61 @@
         <w:ind w:left="576"/>
       </w:pPr>
       <w:r>
+        <w:t>"type":"</w:t>
+      </w:r>
+      <w:r>
+        <w:t>1</w:t>
+      </w:r>
+      <w:r>
+        <w:t>"</w:t>
+      </w:r>
+      <w:r>
+        <w:t xml:space="preserve">   // type 1 means parent category, 2 means subcategory, 3 means services.</w:t>
+      </w:r>
+    </w:p>
+    <w:p>
+      <w:pPr>
+        <w:spacing w:after="0" w:line="240" w:lineRule="auto"/>
+        <w:ind w:left="576"/>
+      </w:pPr>
+    </w:p>
+    <w:p>
+      <w:pPr>
+        <w:spacing w:after="0" w:line="240" w:lineRule="auto"/>
+        <w:ind w:left="288" w:firstLine="144"/>
+      </w:pPr>
+      <w:r>
+        <w:t>},</w:t>
+      </w:r>
+    </w:p>
+    <w:p>
+      <w:pPr>
+        <w:spacing w:after="0" w:line="240" w:lineRule="auto"/>
+        <w:ind w:left="144" w:firstLine="288"/>
+      </w:pPr>
+      <w:r>
+        <w:t>{</w:t>
+      </w:r>
+    </w:p>
+    <w:p>
+      <w:pPr>
+        <w:spacing w:after="0" w:line="240" w:lineRule="auto"/>
+        <w:ind w:left="576"/>
+      </w:pPr>
+      <w:r>
+        <w:t>"catId":2,</w:t>
+      </w:r>
+    </w:p>
+    <w:p>
+      <w:pPr>
+        <w:spacing w:after="0" w:line="240" w:lineRule="auto"/>
+        <w:ind w:left="576"/>
+      </w:pPr>
+      <w:r>
         <w:t>"name":"</w:t>
       </w:r>
       <w:r>
-        <w:t>Hair style</w:t>
+        <w:t>Facial</w:t>
       </w:r>
       <w:r>
         <w:t>",</w:t>
@@ -234,10 +254,10 @@
         <w:ind w:left="576"/>
       </w:pPr>
       <w:r>
-        <w:t xml:space="preserve">"notes":" </w:t>
-      </w:r>
-      <w:r>
-        <w:t>notes for hair style</w:t>
+        <w:t>"type":"</w:t>
+      </w:r>
+      <w:r>
+        <w:t>1</w:t>
       </w:r>
       <w:r>
         <w:t>"</w:t>
@@ -246,23 +266,11 @@
     <w:p>
       <w:pPr>
         <w:spacing w:after="0" w:line="240" w:lineRule="auto"/>
-        <w:ind w:left="576"/>
-      </w:pPr>
-      <w:r>
-        <w:t>"type":"CATEGORY"</w:t>
-      </w:r>
-    </w:p>
-    <w:p>
-      <w:pPr>
-        <w:spacing w:after="0" w:line="240" w:lineRule="auto"/>
-        <w:ind w:left="576"/>
-      </w:pPr>
-    </w:p>
-    <w:p>
-      <w:pPr>
-        <w:spacing w:after="0" w:line="240" w:lineRule="auto"/>
-        <w:ind w:left="288" w:firstLine="144"/>
-      </w:pPr>
+        <w:ind w:left="288"/>
+      </w:pPr>
+      <w:r>
+        <w:t xml:space="preserve">   </w:t>
+      </w:r>
       <w:r>
         <w:t>},</w:t>
       </w:r>
@@ -270,118 +278,82 @@
     <w:p>
       <w:pPr>
         <w:spacing w:after="0" w:line="240" w:lineRule="auto"/>
-        <w:ind w:left="144" w:firstLine="288"/>
-      </w:pPr>
-      <w:r>
-        <w:t>{</w:t>
-      </w:r>
-    </w:p>
-    <w:p>
-      <w:pPr>
-        <w:spacing w:after="0" w:line="240" w:lineRule="auto"/>
-        <w:ind w:left="576"/>
-      </w:pPr>
-      <w:r>
-        <w:t>"catId":2,</w:t>
-      </w:r>
-    </w:p>
-    <w:p>
-      <w:pPr>
-        <w:spacing w:after="0" w:line="240" w:lineRule="auto"/>
-        <w:ind w:left="288" w:firstLine="288"/>
-      </w:pPr>
-      <w:r>
-        <w:t>"parentId":-1</w:t>
-      </w:r>
-      <w:r>
-        <w:t>,</w:t>
-      </w:r>
-      <w:r>
-        <w:tab/>
-      </w:r>
-      <w:r>
-        <w:tab/>
-      </w:r>
-    </w:p>
-    <w:p>
-      <w:pPr>
-        <w:spacing w:after="0" w:line="240" w:lineRule="auto"/>
-        <w:ind w:left="576"/>
-      </w:pPr>
-      <w:r>
-        <w:t xml:space="preserve">"description":" </w:t>
-      </w:r>
-      <w:r>
-        <w:t>Description of Facial</w:t>
-      </w:r>
-      <w:r>
-        <w:t>",</w:t>
-      </w:r>
-    </w:p>
-    <w:p>
-      <w:pPr>
-        <w:spacing w:after="0" w:line="240" w:lineRule="auto"/>
-        <w:ind w:left="576"/>
-      </w:pPr>
-      <w:r>
-        <w:t>"name":"</w:t>
-      </w:r>
-      <w:r>
-        <w:t>Facial</w:t>
-      </w:r>
-      <w:r>
-        <w:t>",</w:t>
-      </w:r>
-    </w:p>
-    <w:p>
-      <w:pPr>
-        <w:spacing w:after="0" w:line="240" w:lineRule="auto"/>
-        <w:ind w:left="576"/>
-      </w:pPr>
-      <w:r>
-        <w:t>"notes":" notes for facial</w:t>
+        <w:ind w:left="288"/>
+      </w:pPr>
+      <w:r>
+        <w:t xml:space="preserve">   …………</w:t>
+      </w:r>
+    </w:p>
+    <w:p>
+      <w:pPr>
+        <w:spacing w:after="0" w:line="240" w:lineRule="auto"/>
+        <w:ind w:left="288"/>
+      </w:pPr>
+      <w:r>
+        <w:t xml:space="preserve">   …………</w:t>
+      </w:r>
+    </w:p>
+    <w:p>
+      <w:pPr>
+        <w:spacing w:after="0" w:line="240" w:lineRule="auto"/>
+        <w:ind w:firstLine="288"/>
+      </w:pPr>
+      <w:r>
+        <w:t>]</w:t>
+      </w:r>
+    </w:p>
+    <w:p>
+      <w:pPr>
+        <w:spacing w:after="0" w:line="240" w:lineRule="auto"/>
+        <w:ind w:firstLine="288"/>
+      </w:pPr>
+      <w:r>
+        <w:t>"status":"success</w:t>
+      </w:r>
+      <w:r>
+        <w:t>/fail</w:t>
       </w:r>
       <w:r>
         <w:t>"</w:t>
       </w:r>
-    </w:p>
-    <w:p>
-      <w:pPr>
-        <w:spacing w:after="0" w:line="240" w:lineRule="auto"/>
-        <w:ind w:left="576"/>
-      </w:pPr>
-      <w:r>
-        <w:t>"type":"CATEGORY"</w:t>
-      </w:r>
-    </w:p>
-    <w:p>
-      <w:pPr>
-        <w:spacing w:after="0" w:line="240" w:lineRule="auto"/>
-        <w:ind w:left="288"/>
-      </w:pPr>
-      <w:r>
-        <w:t xml:space="preserve">   </w:t>
-      </w:r>
-      <w:r>
-        <w:t>},</w:t>
-      </w:r>
-    </w:p>
-    <w:p>
-      <w:pPr>
-        <w:spacing w:after="0" w:line="240" w:lineRule="auto"/>
-        <w:ind w:left="288"/>
-      </w:pPr>
-      <w:r>
-        <w:t xml:space="preserve">   …………</w:t>
-      </w:r>
-    </w:p>
-    <w:p>
-      <w:pPr>
-        <w:spacing w:after="0" w:line="240" w:lineRule="auto"/>
-        <w:ind w:left="288"/>
-      </w:pPr>
-      <w:r>
-        <w:t xml:space="preserve">   …………</w:t>
+      <w:r>
+        <w:tab/>
+      </w:r>
+      <w:r>
+        <w:tab/>
+      </w:r>
+      <w:r>
+        <w:tab/>
+      </w:r>
+      <w:r>
+        <w:tab/>
+      </w:r>
+      <w:r>
+        <w:tab/>
+      </w:r>
+      <w:r>
+        <w:tab/>
+      </w:r>
+      <w:r>
+        <w:tab/>
+      </w:r>
+      <w:r>
+        <w:tab/>
+      </w:r>
+      <w:r>
+        <w:tab/>
+      </w:r>
+      <w:r>
+        <w:tab/>
+      </w:r>
+      <w:r>
+        <w:tab/>
+      </w:r>
+      <w:r>
+        <w:tab/>
+      </w:r>
+      <w:r>
+        <w:t>// Optional</w:t>
       </w:r>
     </w:p>
     <w:p>
@@ -390,7 +362,14 @@
         <w:ind w:firstLine="288"/>
       </w:pPr>
       <w:r>
-        <w:t>]</w:t>
+        <w:t>"message":"Any exception message throws by server"</w:t>
+      </w:r>
+      <w:r>
+        <w:tab/>
+      </w:r>
+      <w:r>
+        <w:tab/>
+        <w:t>// Optional</w:t>
       </w:r>
     </w:p>
     <w:p>
@@ -398,76 +377,6 @@
         <w:spacing w:after="0" w:line="240" w:lineRule="auto"/>
         <w:ind w:firstLine="288"/>
       </w:pPr>
-      <w:r>
-        <w:t>"status":"success</w:t>
-      </w:r>
-      <w:r>
-        <w:t>/fail</w:t>
-      </w:r>
-      <w:r>
-        <w:t>"</w:t>
-      </w:r>
-      <w:r>
-        <w:tab/>
-      </w:r>
-      <w:r>
-        <w:tab/>
-      </w:r>
-      <w:r>
-        <w:tab/>
-      </w:r>
-      <w:r>
-        <w:tab/>
-      </w:r>
-      <w:r>
-        <w:tab/>
-      </w:r>
-      <w:r>
-        <w:tab/>
-      </w:r>
-      <w:r>
-        <w:tab/>
-      </w:r>
-      <w:r>
-        <w:tab/>
-      </w:r>
-      <w:r>
-        <w:tab/>
-      </w:r>
-      <w:r>
-        <w:tab/>
-      </w:r>
-      <w:r>
-        <w:tab/>
-      </w:r>
-      <w:r>
-        <w:tab/>
-      </w:r>
-      <w:r>
-        <w:t>// Optional</w:t>
-      </w:r>
-    </w:p>
-    <w:p>
-      <w:pPr>
-        <w:spacing w:after="0" w:line="240" w:lineRule="auto"/>
-        <w:ind w:firstLine="288"/>
-      </w:pPr>
-      <w:r>
-        <w:t>"message":"Any exception message throws by server"</w:t>
-      </w:r>
-      <w:r>
-        <w:tab/>
-      </w:r>
-      <w:r>
-        <w:tab/>
-        <w:t>// Optional</w:t>
-      </w:r>
-    </w:p>
-    <w:p>
-      <w:pPr>
-        <w:spacing w:after="0" w:line="240" w:lineRule="auto"/>
-        <w:ind w:firstLine="288"/>
-      </w:pPr>
     </w:p>
     <w:p>
       <w:pPr>
@@ -506,6 +415,18 @@
           <w:color w:val="FF0000"/>
         </w:rPr>
         <w:t>parentid is not needed.</w:t>
+      </w:r>
+      <w:r>
+        <w:rPr>
+          <w:color w:val="FF0000"/>
+        </w:rPr>
+        <w:t xml:space="preserve"> I think type can be ommited here, as there is no chance to other type in this request</w:t>
+      </w:r>
+      <w:r>
+        <w:rPr>
+          <w:color w:val="FF0000"/>
+        </w:rPr>
+        <w:t>.</w:t>
       </w:r>
     </w:p>
     <w:p>
@@ -657,7 +578,19 @@
           <w:rPr>
             <w:rStyle w:val="Hyperlink"/>
           </w:rPr>
-          <w:t>http://localhost:8080/webservice/category/allServicesOfACategory?categoryID=2</w:t>
+          <w:t>http://localhost:8080/webservice/category/</w:t>
+        </w:r>
+        <w:r>
+          <w:rPr>
+            <w:rStyle w:val="Hyperlink"/>
+          </w:rPr>
+          <w:t>getAllSubCategoriesAndServices</w:t>
+        </w:r>
+        <w:r>
+          <w:rPr>
+            <w:rStyle w:val="Hyperlink"/>
+          </w:rPr>
+          <w:t>?categoryID=2</w:t>
         </w:r>
       </w:hyperlink>
     </w:p>
@@ -777,6 +710,9 @@
         <w:spacing w:after="0" w:line="240" w:lineRule="auto"/>
         <w:ind w:left="576"/>
       </w:pPr>
+      <w:r>
+        <w:t>"notes":"note of sub category"</w:t>
+      </w:r>
     </w:p>
     <w:p>
       <w:pPr>
@@ -857,6 +793,15 @@
       </w:r>
       <w:r>
         <w:t>",</w:t>
+      </w:r>
+    </w:p>
+    <w:p>
+      <w:pPr>
+        <w:spacing w:after="0" w:line="240" w:lineRule="auto"/>
+        <w:ind w:left="576"/>
+      </w:pPr>
+      <w:r>
+        <w:t>"notes":"note of sub category",</w:t>
       </w:r>
     </w:p>
     <w:p>
@@ -1238,55 +1183,55 @@
         <w:ind w:left="576"/>
       </w:pPr>
       <w:r>
+        <w:t>"serviceID":22,</w:t>
+      </w:r>
+    </w:p>
+    <w:p>
+      <w:pPr>
+        <w:spacing w:after="0" w:line="240" w:lineRule="auto"/>
+        <w:ind w:left="288" w:firstLine="288"/>
+      </w:pPr>
+      <w:r>
+        <w:t>"</w:t>
+      </w:r>
+      <w:r>
+        <w:t>category</w:t>
+      </w:r>
+      <w:r>
+        <w:t>ID":2,</w:t>
+      </w:r>
+      <w:r>
+        <w:tab/>
+      </w:r>
+      <w:r>
+        <w:tab/>
+      </w:r>
+    </w:p>
+    <w:p>
+      <w:pPr>
+        <w:spacing w:after="0" w:line="240" w:lineRule="auto"/>
+        <w:ind w:left="576"/>
+      </w:pPr>
+      <w:r>
+        <w:t>"description":" Description of Facial service one",</w:t>
+      </w:r>
+    </w:p>
+    <w:p>
+      <w:pPr>
+        <w:spacing w:after="0" w:line="240" w:lineRule="auto"/>
+        <w:ind w:left="576"/>
+      </w:pPr>
+      <w:r>
+        <w:t>"name":"Facial service one",</w:t>
+      </w:r>
+    </w:p>
+    <w:p>
+      <w:pPr>
+        <w:spacing w:after="0" w:line="240" w:lineRule="auto"/>
+        <w:ind w:left="576"/>
+      </w:pPr>
+      <w:r>
         <w:lastRenderedPageBreak/>
-        <w:t>"serviceID":22,</w:t>
-      </w:r>
-    </w:p>
-    <w:p>
-      <w:pPr>
-        <w:spacing w:after="0" w:line="240" w:lineRule="auto"/>
-        <w:ind w:left="288" w:firstLine="288"/>
-      </w:pPr>
-      <w:r>
-        <w:t>"</w:t>
-      </w:r>
-      <w:r>
-        <w:t>category</w:t>
-      </w:r>
-      <w:r>
-        <w:t>ID":2,</w:t>
-      </w:r>
-      <w:r>
-        <w:tab/>
-      </w:r>
-      <w:r>
-        <w:tab/>
-      </w:r>
-    </w:p>
-    <w:p>
-      <w:pPr>
-        <w:spacing w:after="0" w:line="240" w:lineRule="auto"/>
-        <w:ind w:left="576"/>
-      </w:pPr>
-      <w:r>
-        <w:t>"description":" Description of Facial service one",</w:t>
-      </w:r>
-    </w:p>
-    <w:p>
-      <w:pPr>
-        <w:spacing w:after="0" w:line="240" w:lineRule="auto"/>
-        <w:ind w:left="576"/>
-      </w:pPr>
-      <w:r>
-        <w:t>"name":"Facial service one",</w:t>
-      </w:r>
-    </w:p>
-    <w:p>
-      <w:pPr>
-        <w:spacing w:after="0" w:line="240" w:lineRule="auto"/>
-        <w:ind w:left="576"/>
-      </w:pPr>
-      <w:r>
         <w:t>"notes":" notes for facial service one"</w:t>
       </w:r>
     </w:p>
@@ -1901,6 +1846,7 @@
   <w:style w:type="character" w:default="1" w:styleId="DefaultParagraphFont">
     <w:name w:val="Default Paragraph Font"/>
     <w:uiPriority w:val="1"/>
+    <w:semiHidden/>
     <w:unhideWhenUsed/>
   </w:style>
   <w:style w:type="table" w:default="1" w:styleId="TableNormal">

</xml_diff>